<commit_message>
update homeworks and syllabus
</commit_message>
<xml_diff>
--- a/_homework/ec433-wk01-problem-set.docx
+++ b/_homework/ec433-wk01-problem-set.docx
@@ -9,12 +9,6 @@
     </w:p>
     <w:p>
       <w:r>
-        <w:t>Name:</w:t>
-      </w:r>
-    </w:p>
-    <w:p/>
-    <w:p>
-      <w:r>
         <w:t>Economic theory suggests that under some circumstances, goods and services will be efficiently allocated in the equilibrium of perfectly competitive markets.</w:t>
       </w:r>
     </w:p>
@@ -25,16 +19,12 @@
           <w:ilvl w:val="0"/>
           <w:numId w:val="1"/>
         </w:numPr>
-      </w:pPr>
-      <w:r>
-        <w:t>What does it mean for a good to be efficiently allocated? (5 pts)</w:t>
+        <w:contextualSpacing w:val="0"/>
+      </w:pPr>
+      <w:r>
+        <w:t xml:space="preserve">What does it mean for a good to be efficiently allocated? </w:t>
       </w:r>
     </w:p>
-    <w:p/>
-    <w:p/>
-    <w:p/>
-    <w:p/>
-    <w:p/>
     <w:p>
       <w:pPr>
         <w:pStyle w:val="ListParagraph"/>
@@ -42,21 +32,12 @@
           <w:ilvl w:val="0"/>
           <w:numId w:val="1"/>
         </w:numPr>
+        <w:contextualSpacing w:val="0"/>
       </w:pPr>
       <w:r>
         <w:t xml:space="preserve">List at least three circumstances required for the equilibrium of a market to be efficient. </w:t>
       </w:r>
-      <w:r>
-        <w:br/>
-        <w:t>(5 pts)</w:t>
-      </w:r>
     </w:p>
-    <w:p/>
-    <w:p/>
-    <w:p/>
-    <w:p/>
-    <w:p/>
-    <w:p/>
     <w:p>
       <w:pPr>
         <w:pStyle w:val="ListParagraph"/>
@@ -64,35 +45,21 @@
           <w:ilvl w:val="0"/>
           <w:numId w:val="1"/>
         </w:numPr>
+        <w:contextualSpacing w:val="0"/>
       </w:pPr>
       <w:r>
         <w:t>Give an example of a market where one or more of the above circumstances do not hold. How can government action help improve efficiency in this market?</w:t>
       </w:r>
       <w:r>
-        <w:t xml:space="preserve"> (5 pts)</w:t>
+        <w:t xml:space="preserve"> </w:t>
       </w:r>
     </w:p>
-    <w:p/>
-    <w:p/>
-    <w:p/>
-    <w:p/>
-    <w:p/>
-    <w:p/>
-    <w:p/>
-    <w:p/>
-    <w:p/>
     <w:p>
       <w:r>
-        <w:lastRenderedPageBreak/>
-        <w:t xml:space="preserve">These questions pertain to lab </w:t>
-      </w:r>
-      <w:proofErr w:type="spellStart"/>
-      <w:r>
-        <w:t>Lab</w:t>
-      </w:r>
-      <w:proofErr w:type="spellEnd"/>
-      <w:r>
-        <w:t xml:space="preserve"> 1.</w:t>
+        <w:t xml:space="preserve">The following </w:t>
+      </w:r>
+      <w:r>
+        <w:t>questions pertain to Lab 1.</w:t>
       </w:r>
     </w:p>
     <w:p>
@@ -102,12 +69,12 @@
           <w:ilvl w:val="0"/>
           <w:numId w:val="1"/>
         </w:numPr>
-      </w:pPr>
-      <w:r>
-        <w:t>How many observations are in the data you downloaded? (e.g. Number of rows, 1 pt)</w:t>
+        <w:contextualSpacing w:val="0"/>
+      </w:pPr>
+      <w:r>
+        <w:t>How many observations are in the data you downloaded? (e.g. Number of rows)</w:t>
       </w:r>
     </w:p>
-    <w:p/>
     <w:p>
       <w:pPr>
         <w:pStyle w:val="ListParagraph"/>
@@ -115,20 +82,11 @@
           <w:ilvl w:val="0"/>
           <w:numId w:val="1"/>
         </w:numPr>
-      </w:pPr>
-      <w:r>
-        <w:t>How many variables are in the data you downloaded? (e.g. Number of columns, 1 pt)</w:t>
-      </w:r>
-    </w:p>
-    <w:p>
-      <w:pPr>
-        <w:pStyle w:val="ListParagraph"/>
-      </w:pPr>
-    </w:p>
-    <w:p>
-      <w:pPr>
-        <w:pStyle w:val="ListParagraph"/>
-      </w:pPr>
+        <w:contextualSpacing w:val="0"/>
+      </w:pPr>
+      <w:r>
+        <w:t>How many variables are in the data you downloaded? (e.g. Number of columns)</w:t>
+      </w:r>
     </w:p>
     <w:p>
       <w:pPr>
@@ -137,12 +95,12 @@
           <w:ilvl w:val="0"/>
           <w:numId w:val="1"/>
         </w:numPr>
-      </w:pPr>
-      <w:r>
-        <w:t>What does it mean if a person has an EMPSTAT value of 3? (1 pt)</w:t>
+        <w:contextualSpacing w:val="0"/>
+      </w:pPr>
+      <w:r>
+        <w:t xml:space="preserve">What does it mean if a person has an EMPSTAT value of 3? </w:t>
       </w:r>
     </w:p>
-    <w:p/>
     <w:p>
       <w:pPr>
         <w:pStyle w:val="ListParagraph"/>
@@ -150,20 +108,11 @@
           <w:ilvl w:val="0"/>
           <w:numId w:val="1"/>
         </w:numPr>
-      </w:pPr>
-      <w:r>
-        <w:t>What does it mean if a person has an INCWAGE value of 999999? (1 pt)</w:t>
-      </w:r>
-    </w:p>
-    <w:p>
-      <w:pPr>
-        <w:pStyle w:val="ListParagraph"/>
-      </w:pPr>
-    </w:p>
-    <w:p>
-      <w:pPr>
-        <w:pStyle w:val="ListParagraph"/>
-      </w:pPr>
+        <w:contextualSpacing w:val="0"/>
+      </w:pPr>
+      <w:r>
+        <w:t>What does it mean if a person has an INCWAGE value of 999999?</w:t>
+      </w:r>
     </w:p>
     <w:p>
       <w:pPr>
@@ -172,26 +121,52 @@
           <w:ilvl w:val="0"/>
           <w:numId w:val="1"/>
         </w:numPr>
-      </w:pPr>
-      <w:r>
-        <w:t>Find the person with SERIAL=70299 and PERNUM=1. Fill in the blanks / circle the correct choice in the sentence below.</w:t>
-      </w:r>
-      <w:r>
-        <w:t xml:space="preserve"> (5 pts)</w:t>
+        <w:contextualSpacing w:val="0"/>
+      </w:pPr>
+      <w:r>
+        <w:t xml:space="preserve">Find the person with SERIAL=70299 and PERNUM=1. Fill in the blanks </w:t>
+      </w:r>
+      <w:r>
+        <w:t xml:space="preserve">/ select the correct options in the following sentence: </w:t>
       </w:r>
       <w:r>
         <w:br/>
       </w:r>
       <w:r>
         <w:br/>
-        <w:t xml:space="preserve">This person is a _________ year old [male / female] who is [married / divorced / never married], with ________ years of college education and is currently </w:t>
+        <w:t xml:space="preserve">This person is a _________ year old </w:t>
+      </w:r>
+      <w:r>
+        <w:rPr>
+          <w:u w:val="single"/>
+        </w:rPr>
+        <w:t>[male / female]</w:t>
+      </w:r>
+      <w:r>
+        <w:t xml:space="preserve"> who is </w:t>
+      </w:r>
+      <w:r>
+        <w:rPr>
+          <w:u w:val="single"/>
+        </w:rPr>
+        <w:t>[married / divorced / never married]</w:t>
+      </w:r>
+      <w:r>
+        <w:t xml:space="preserve">, with ________ years of college education and is currently </w:t>
       </w:r>
       <w:r>
         <w:br/>
-        <w:t>[employed / unemployed / not in the labor force].</w:t>
+      </w:r>
+      <w:r>
+        <w:rPr>
+          <w:u w:val="single"/>
+        </w:rPr>
+        <w:t>[employed / unemployed / not in the labor force]</w:t>
+      </w:r>
+      <w:r>
+        <w:t>.</w:t>
       </w:r>
     </w:p>
-    <w:p/>
     <w:p>
       <w:pPr>
         <w:pStyle w:val="ListParagraph"/>
@@ -199,23 +174,12 @@
           <w:ilvl w:val="0"/>
           <w:numId w:val="1"/>
         </w:numPr>
-      </w:pPr>
-      <w:r>
-        <w:t>(Extra Credit)  What was the average wage and salary income for employed people between the ages of 25 and 65 in Los Angeles County in 2019? (2 pts)</w:t>
+        <w:contextualSpacing w:val="0"/>
+      </w:pPr>
+      <w:r>
+        <w:t xml:space="preserve">(Extra Credit)  What was the average wage and salary income for employed people between the ages of 25 and 65 in Los Angeles County in 2019? </w:t>
       </w:r>
     </w:p>
-    <w:p>
-      <w:pPr>
-        <w:pStyle w:val="ListParagraph"/>
-      </w:pPr>
-    </w:p>
-    <w:p/>
-    <w:p/>
-    <w:p/>
-    <w:p/>
-    <w:p/>
-    <w:p/>
-    <w:p/>
     <w:sectPr>
       <w:pgSz w:w="12240" w:h="15840"/>
       <w:pgMar w:top="1440" w:right="1440" w:bottom="1440" w:left="1440" w:header="720" w:footer="720" w:gutter="0"/>

</xml_diff>

<commit_message>
update hw and charts
</commit_message>
<xml_diff>
--- a/_homework/ec433-wk01-problem-set.docx
+++ b/_homework/ec433-wk01-problem-set.docx
@@ -4,7 +4,13 @@
   <w:body>
     <w:p>
       <w:r>
-        <w:t>CSUN Econ 433 Week 1 Problem Set</w:t>
+        <w:t xml:space="preserve">CSUN Econ 433 </w:t>
+      </w:r>
+      <w:r>
+        <w:br/>
+      </w:r>
+      <w:r>
+        <w:t>Week 1 Problem Set</w:t>
       </w:r>
     </w:p>
     <w:p>

</xml_diff>